<commit_message>
updated output presentation and method
</commit_message>
<xml_diff>
--- a/output/substance-summ-table.docx
+++ b/output/substance-summ-table.docx
@@ -17,7 +17,7 @@
         <w:tblLook w:firstRow="1" w:lastRow="0" w:firstColumn="0" w:lastColumn="0" w:noHBand="0" w:noVBand="1"/>
       </w:tblPr>
       <w:tblGrid>
-        <w:gridCol w:w="2893"/>
+        <w:gridCol w:w="3615"/>
         <w:gridCol w:w="2465"/>
       </w:tblGrid>
       <w:tr>
@@ -130,7 +130,7 @@
       </w:tr>
       <w:tr>
         <w:trPr>
-          <w:trHeight w:val="571" w:hRule="auto"/>
+          <w:trHeight w:val="617" w:hRule="auto"/>
         </w:trPr>
         body 1
         <w:tc>
@@ -173,7 +173,7 @@
                 <w:szCs w:val="22"/>
                 <w:color w:val="000000"/>
               </w:rPr>
-              <w:t xml:space="preserve">Audit Use Disorder</w:t>
+              <w:t xml:space="preserve">Age of First Use</w:t>
             </w:r>
           </w:p>
         </w:tc>
@@ -217,14 +217,14 @@
                 <w:szCs w:val="22"/>
                 <w:color w:val="000000"/>
               </w:rPr>
-              <w:t xml:space="preserve"/>
+              <w:t xml:space="preserve">23.3 (5.2) [15.0-42.0]</w:t>
             </w:r>
           </w:p>
         </w:tc>
       </w:tr>
       <w:tr>
         <w:trPr>
-          <w:trHeight w:val="617" w:hRule="auto"/>
+          <w:trHeight w:val="571" w:hRule="auto"/>
         </w:trPr>
         body 2
         <w:tc>
@@ -255,19 +255,19 @@
                 <w:right w:val="none" w:sz="0" w:space="0" w:color="000000"/>
               </w:pBdr>
               <w:spacing w:after="100" w:before="100" w:line="240"/>
-              <w:ind w:firstLine="0" w:left="300" w:right="100"/>
-            </w:pPr>
-            <w:r>
-              <w:rPr>
-                <w:rFonts w:ascii="Arial" w:hAnsi="Arial" w:eastAsia="Arial" w:cs="Arial"/>
-                <w:i w:val="false"/>
-                <w:b w:val="false"/>
-                <w:u w:val="none"/>
-                <w:sz w:val="22"/>
-                <w:szCs w:val="22"/>
-                <w:color w:val="000000"/>
-              </w:rPr>
-              <w:t xml:space="preserve">At risk</w:t>
+              <w:ind w:firstLine="0" w:left="100" w:right="100"/>
+            </w:pPr>
+            <w:r>
+              <w:rPr>
+                <w:rFonts w:ascii="Arial" w:hAnsi="Arial" w:eastAsia="Arial" w:cs="Arial"/>
+                <w:i w:val="false"/>
+                <w:b w:val="true"/>
+                <w:u w:val="none"/>
+                <w:sz w:val="22"/>
+                <w:szCs w:val="22"/>
+                <w:color w:val="000000"/>
+              </w:rPr>
+              <w:t xml:space="preserve">Alcohol Use Disorder</w:t>
             </w:r>
           </w:p>
         </w:tc>
@@ -311,7 +311,7 @@
                 <w:szCs w:val="22"/>
                 <w:color w:val="000000"/>
               </w:rPr>
-              <w:t xml:space="preserve">70 (92%)</w:t>
+              <w:t xml:space="preserve"/>
             </w:r>
           </w:p>
         </w:tc>
@@ -361,7 +361,7 @@
                 <w:szCs w:val="22"/>
                 <w:color w:val="000000"/>
               </w:rPr>
-              <w:t xml:space="preserve">Not at risk</w:t>
+              <w:t xml:space="preserve">At risk</w:t>
             </w:r>
           </w:p>
         </w:tc>
@@ -405,14 +405,14 @@
                 <w:szCs w:val="22"/>
                 <w:color w:val="000000"/>
               </w:rPr>
-              <w:t xml:space="preserve">6 (7.9%)</w:t>
+              <w:t xml:space="preserve">70 (91%)</w:t>
             </w:r>
           </w:p>
         </w:tc>
       </w:tr>
       <w:tr>
         <w:trPr>
-          <w:trHeight w:val="571" w:hRule="auto"/>
+          <w:trHeight w:val="617" w:hRule="auto"/>
         </w:trPr>
         body 4
         <w:tc>
@@ -455,7 +455,7 @@
                 <w:szCs w:val="22"/>
                 <w:color w:val="000000"/>
               </w:rPr>
-              <w:t xml:space="preserve">Unknown</w:t>
+              <w:t xml:space="preserve">Not at risk</w:t>
             </w:r>
           </w:p>
         </w:tc>
@@ -499,7 +499,7 @@
                 <w:szCs w:val="22"/>
                 <w:color w:val="000000"/>
               </w:rPr>
-              <w:t xml:space="preserve">1</w:t>
+              <w:t xml:space="preserve">7 (9.1%)</w:t>
             </w:r>
           </w:p>
         </w:tc>
@@ -549,7 +549,7 @@
                 <w:szCs w:val="22"/>
                 <w:color w:val="000000"/>
               </w:rPr>
-              <w:t xml:space="preserve">Other Illicit Drug Use</w:t>
+              <w:t xml:space="preserve">Frequency of Use at Peak</w:t>
             </w:r>
           </w:p>
         </w:tc>
@@ -593,7 +593,7 @@
                 <w:szCs w:val="22"/>
                 <w:color w:val="000000"/>
               </w:rPr>
-              <w:t xml:space="preserve">73 (95%)</w:t>
+              <w:t xml:space="preserve"/>
             </w:r>
           </w:p>
         </w:tc>
@@ -631,63 +631,63 @@
                 <w:right w:val="none" w:sz="0" w:space="0" w:color="000000"/>
               </w:pBdr>
               <w:spacing w:after="100" w:before="100" w:line="240"/>
+              <w:ind w:firstLine="0" w:left="300" w:right="100"/>
+            </w:pPr>
+            <w:r>
+              <w:rPr>
+                <w:rFonts w:ascii="Arial" w:hAnsi="Arial" w:eastAsia="Arial" w:cs="Arial"/>
+                <w:i w:val="false"/>
+                <w:b w:val="false"/>
+                <w:u w:val="none"/>
+                <w:sz w:val="22"/>
+                <w:szCs w:val="22"/>
+                <w:color w:val="000000"/>
+              </w:rPr>
+              <w:t xml:space="preserve">1 to 2 times per month</w:t>
+            </w:r>
+          </w:p>
+        </w:tc>
+        <w:tc>
+          <w:tcPr>
+            <w:tcBorders>
+              <w:bottom w:val="none" w:sz="0" w:space="0" w:color="000000"/>
+              <w:top w:val="none" w:sz="0" w:space="0" w:color="000000"/>
+              <w:left w:val="none" w:sz="0" w:space="0" w:color="000000"/>
+              <w:right w:val="none" w:sz="0" w:space="0" w:color="000000"/>
+            </w:tcBorders>
+            <w:shd w:val="clear" w:color="auto" w:fill="FFFFFF"/>
+            <w:tcMar>
+              <w:top w:w="0" w:type="dxa"/>
+              <w:bottom w:w="0" w:type="dxa"/>
+              <w:left w:w="0" w:type="dxa"/>
+              <w:right w:w="0" w:type="dxa"/>
+            </w:tcMar>
+            <w:vAlign w:val="top"/>
+          </w:tcPr>
+          <w:p>
+            <w:pPr>
+              <w:pStyle w:val="Normal"/>
+              <w:jc w:val="center"/>
+              <w:pBdr>
+                <w:bottom w:val="none" w:sz="0" w:space="0" w:color="000000"/>
+                <w:top w:val="none" w:sz="0" w:space="0" w:color="000000"/>
+                <w:left w:val="none" w:sz="0" w:space="0" w:color="000000"/>
+                <w:right w:val="none" w:sz="0" w:space="0" w:color="000000"/>
+              </w:pBdr>
+              <w:spacing w:after="100" w:before="100" w:line="240"/>
               <w:ind w:firstLine="0" w:left="100" w:right="100"/>
             </w:pPr>
             <w:r>
               <w:rPr>
                 <w:rFonts w:ascii="Arial" w:hAnsi="Arial" w:eastAsia="Arial" w:cs="Arial"/>
                 <w:i w:val="false"/>
-                <w:b w:val="true"/>
-                <w:u w:val="none"/>
-                <w:sz w:val="22"/>
-                <w:szCs w:val="22"/>
-                <w:color w:val="000000"/>
-              </w:rPr>
-              <w:t xml:space="preserve">Frequency of use at peak</w:t>
-            </w:r>
-          </w:p>
-        </w:tc>
-        <w:tc>
-          <w:tcPr>
-            <w:tcBorders>
-              <w:bottom w:val="none" w:sz="0" w:space="0" w:color="000000"/>
-              <w:top w:val="none" w:sz="0" w:space="0" w:color="000000"/>
-              <w:left w:val="none" w:sz="0" w:space="0" w:color="000000"/>
-              <w:right w:val="none" w:sz="0" w:space="0" w:color="000000"/>
-            </w:tcBorders>
-            <w:shd w:val="clear" w:color="auto" w:fill="FFFFFF"/>
-            <w:tcMar>
-              <w:top w:w="0" w:type="dxa"/>
-              <w:bottom w:w="0" w:type="dxa"/>
-              <w:left w:w="0" w:type="dxa"/>
-              <w:right w:w="0" w:type="dxa"/>
-            </w:tcMar>
-            <w:vAlign w:val="top"/>
-          </w:tcPr>
-          <w:p>
-            <w:pPr>
-              <w:pStyle w:val="Normal"/>
-              <w:jc w:val="center"/>
-              <w:pBdr>
-                <w:bottom w:val="none" w:sz="0" w:space="0" w:color="000000"/>
-                <w:top w:val="none" w:sz="0" w:space="0" w:color="000000"/>
-                <w:left w:val="none" w:sz="0" w:space="0" w:color="000000"/>
-                <w:right w:val="none" w:sz="0" w:space="0" w:color="000000"/>
-              </w:pBdr>
-              <w:spacing w:after="100" w:before="100" w:line="240"/>
-              <w:ind w:firstLine="0" w:left="100" w:right="100"/>
-            </w:pPr>
-            <w:r>
-              <w:rPr>
-                <w:rFonts w:ascii="Arial" w:hAnsi="Arial" w:eastAsia="Arial" w:cs="Arial"/>
-                <w:i w:val="false"/>
-                <w:b w:val="false"/>
-                <w:u w:val="none"/>
-                <w:sz w:val="22"/>
-                <w:szCs w:val="22"/>
-                <w:color w:val="000000"/>
-              </w:rPr>
-              <w:t xml:space="preserve"/>
+                <w:b w:val="false"/>
+                <w:u w:val="none"/>
+                <w:sz w:val="22"/>
+                <w:szCs w:val="22"/>
+                <w:color w:val="000000"/>
+              </w:rPr>
+              <w:t xml:space="preserve">31 (40%)</w:t>
             </w:r>
           </w:p>
         </w:tc>
@@ -737,7 +737,7 @@
                 <w:szCs w:val="22"/>
                 <w:color w:val="000000"/>
               </w:rPr>
-              <w:t xml:space="preserve">1 to 2 times per month</w:t>
+              <w:t xml:space="preserve">Weekly</w:t>
             </w:r>
           </w:p>
         </w:tc>
@@ -781,7 +781,7 @@
                 <w:szCs w:val="22"/>
                 <w:color w:val="000000"/>
               </w:rPr>
-              <w:t xml:space="preserve">31 (40%)</w:t>
+              <w:t xml:space="preserve">33 (43%)</w:t>
             </w:r>
           </w:p>
         </w:tc>
@@ -831,7 +831,7 @@
                 <w:szCs w:val="22"/>
                 <w:color w:val="000000"/>
               </w:rPr>
-              <w:t xml:space="preserve">Weekly</w:t>
+              <w:t xml:space="preserve">Daily</w:t>
             </w:r>
           </w:p>
         </w:tc>
@@ -875,7 +875,101 @@
                 <w:szCs w:val="22"/>
                 <w:color w:val="000000"/>
               </w:rPr>
-              <w:t xml:space="preserve">33 (43%)</w:t>
+              <w:t xml:space="preserve">13 (17%)</w:t>
+            </w:r>
+          </w:p>
+        </w:tc>
+      </w:tr>
+      <w:tr>
+        <w:trPr>
+          <w:trHeight w:val="571" w:hRule="auto"/>
+        </w:trPr>
+        body 9
+        <w:tc>
+          <w:tcPr>
+            <w:tcBorders>
+              <w:bottom w:val="none" w:sz="0" w:space="0" w:color="000000"/>
+              <w:top w:val="none" w:sz="0" w:space="0" w:color="000000"/>
+              <w:left w:val="none" w:sz="0" w:space="0" w:color="000000"/>
+              <w:right w:val="none" w:sz="0" w:space="0" w:color="000000"/>
+            </w:tcBorders>
+            <w:shd w:val="clear" w:color="auto" w:fill="FFFFFF"/>
+            <w:tcMar>
+              <w:top w:w="0" w:type="dxa"/>
+              <w:bottom w:w="0" w:type="dxa"/>
+              <w:left w:w="0" w:type="dxa"/>
+              <w:right w:w="0" w:type="dxa"/>
+            </w:tcMar>
+            <w:vAlign w:val="top"/>
+          </w:tcPr>
+          <w:p>
+            <w:pPr>
+              <w:pStyle w:val="Normal"/>
+              <w:jc w:val="left"/>
+              <w:pBdr>
+                <w:bottom w:val="none" w:sz="0" w:space="0" w:color="000000"/>
+                <w:top w:val="none" w:sz="0" w:space="0" w:color="000000"/>
+                <w:left w:val="none" w:sz="0" w:space="0" w:color="000000"/>
+                <w:right w:val="none" w:sz="0" w:space="0" w:color="000000"/>
+              </w:pBdr>
+              <w:spacing w:after="100" w:before="100" w:line="240"/>
+              <w:ind w:firstLine="0" w:left="100" w:right="100"/>
+            </w:pPr>
+            <w:r>
+              <w:rPr>
+                <w:rFonts w:ascii="Arial" w:hAnsi="Arial" w:eastAsia="Arial" w:cs="Arial"/>
+                <w:i w:val="false"/>
+                <w:b w:val="true"/>
+                <w:u w:val="none"/>
+                <w:sz w:val="22"/>
+                <w:szCs w:val="22"/>
+                <w:color w:val="000000"/>
+              </w:rPr>
+              <w:t xml:space="preserve">Last Meth Use</w:t>
+            </w:r>
+          </w:p>
+        </w:tc>
+        <w:tc>
+          <w:tcPr>
+            <w:tcBorders>
+              <w:bottom w:val="none" w:sz="0" w:space="0" w:color="000000"/>
+              <w:top w:val="none" w:sz="0" w:space="0" w:color="000000"/>
+              <w:left w:val="none" w:sz="0" w:space="0" w:color="000000"/>
+              <w:right w:val="none" w:sz="0" w:space="0" w:color="000000"/>
+            </w:tcBorders>
+            <w:shd w:val="clear" w:color="auto" w:fill="FFFFFF"/>
+            <w:tcMar>
+              <w:top w:w="0" w:type="dxa"/>
+              <w:bottom w:w="0" w:type="dxa"/>
+              <w:left w:w="0" w:type="dxa"/>
+              <w:right w:w="0" w:type="dxa"/>
+            </w:tcMar>
+            <w:vAlign w:val="top"/>
+          </w:tcPr>
+          <w:p>
+            <w:pPr>
+              <w:pStyle w:val="Normal"/>
+              <w:jc w:val="center"/>
+              <w:pBdr>
+                <w:bottom w:val="none" w:sz="0" w:space="0" w:color="000000"/>
+                <w:top w:val="none" w:sz="0" w:space="0" w:color="000000"/>
+                <w:left w:val="none" w:sz="0" w:space="0" w:color="000000"/>
+                <w:right w:val="none" w:sz="0" w:space="0" w:color="000000"/>
+              </w:pBdr>
+              <w:spacing w:after="100" w:before="100" w:line="240"/>
+              <w:ind w:firstLine="0" w:left="100" w:right="100"/>
+            </w:pPr>
+            <w:r>
+              <w:rPr>
+                <w:rFonts w:ascii="Arial" w:hAnsi="Arial" w:eastAsia="Arial" w:cs="Arial"/>
+                <w:i w:val="false"/>
+                <w:b w:val="false"/>
+                <w:u w:val="none"/>
+                <w:sz w:val="22"/>
+                <w:szCs w:val="22"/>
+                <w:color w:val="000000"/>
+              </w:rPr>
+              <w:t xml:space="preserve"/>
             </w:r>
           </w:p>
         </w:tc>
@@ -884,7 +978,7 @@
         <w:trPr>
           <w:trHeight w:val="617" w:hRule="auto"/>
         </w:trPr>
-        body 9
+        body10
         <w:tc>
           <w:tcPr>
             <w:tcBorders>
@@ -925,7 +1019,7 @@
                 <w:szCs w:val="22"/>
                 <w:color w:val="000000"/>
               </w:rPr>
-              <w:t xml:space="preserve">Daily</w:t>
+              <w:t xml:space="preserve">Years</w:t>
             </w:r>
           </w:p>
         </w:tc>
@@ -969,101 +1063,7 @@
                 <w:szCs w:val="22"/>
                 <w:color w:val="000000"/>
               </w:rPr>
-              <w:t xml:space="preserve">13 (17%)</w:t>
-            </w:r>
-          </w:p>
-        </w:tc>
-      </w:tr>
-      <w:tr>
-        <w:trPr>
-          <w:trHeight w:val="615" w:hRule="auto"/>
-        </w:trPr>
-        body10
-        <w:tc>
-          <w:tcPr>
-            <w:tcBorders>
-              <w:bottom w:val="none" w:sz="0" w:space="0" w:color="000000"/>
-              <w:top w:val="none" w:sz="0" w:space="0" w:color="000000"/>
-              <w:left w:val="none" w:sz="0" w:space="0" w:color="000000"/>
-              <w:right w:val="none" w:sz="0" w:space="0" w:color="000000"/>
-            </w:tcBorders>
-            <w:shd w:val="clear" w:color="auto" w:fill="FFFFFF"/>
-            <w:tcMar>
-              <w:top w:w="0" w:type="dxa"/>
-              <w:bottom w:w="0" w:type="dxa"/>
-              <w:left w:w="0" w:type="dxa"/>
-              <w:right w:w="0" w:type="dxa"/>
-            </w:tcMar>
-            <w:vAlign w:val="top"/>
-          </w:tcPr>
-          <w:p>
-            <w:pPr>
-              <w:pStyle w:val="Normal"/>
-              <w:jc w:val="left"/>
-              <w:pBdr>
-                <w:bottom w:val="none" w:sz="0" w:space="0" w:color="000000"/>
-                <w:top w:val="none" w:sz="0" w:space="0" w:color="000000"/>
-                <w:left w:val="none" w:sz="0" w:space="0" w:color="000000"/>
-                <w:right w:val="none" w:sz="0" w:space="0" w:color="000000"/>
-              </w:pBdr>
-              <w:spacing w:after="100" w:before="100" w:line="240"/>
-              <w:ind w:firstLine="0" w:left="100" w:right="100"/>
-            </w:pPr>
-            <w:r>
-              <w:rPr>
-                <w:rFonts w:ascii="Arial" w:hAnsi="Arial" w:eastAsia="Arial" w:cs="Arial"/>
-                <w:i w:val="false"/>
-                <w:b w:val="true"/>
-                <w:u w:val="none"/>
-                <w:sz w:val="22"/>
-                <w:szCs w:val="22"/>
-                <w:color w:val="000000"/>
-              </w:rPr>
-              <w:t xml:space="preserve">Substance Dependence</w:t>
-            </w:r>
-          </w:p>
-        </w:tc>
-        <w:tc>
-          <w:tcPr>
-            <w:tcBorders>
-              <w:bottom w:val="none" w:sz="0" w:space="0" w:color="000000"/>
-              <w:top w:val="none" w:sz="0" w:space="0" w:color="000000"/>
-              <w:left w:val="none" w:sz="0" w:space="0" w:color="000000"/>
-              <w:right w:val="none" w:sz="0" w:space="0" w:color="000000"/>
-            </w:tcBorders>
-            <w:shd w:val="clear" w:color="auto" w:fill="FFFFFF"/>
-            <w:tcMar>
-              <w:top w:w="0" w:type="dxa"/>
-              <w:bottom w:w="0" w:type="dxa"/>
-              <w:left w:w="0" w:type="dxa"/>
-              <w:right w:w="0" w:type="dxa"/>
-            </w:tcMar>
-            <w:vAlign w:val="top"/>
-          </w:tcPr>
-          <w:p>
-            <w:pPr>
-              <w:pStyle w:val="Normal"/>
-              <w:jc w:val="center"/>
-              <w:pBdr>
-                <w:bottom w:val="none" w:sz="0" w:space="0" w:color="000000"/>
-                <w:top w:val="none" w:sz="0" w:space="0" w:color="000000"/>
-                <w:left w:val="none" w:sz="0" w:space="0" w:color="000000"/>
-                <w:right w:val="none" w:sz="0" w:space="0" w:color="000000"/>
-              </w:pBdr>
-              <w:spacing w:after="100" w:before="100" w:line="240"/>
-              <w:ind w:firstLine="0" w:left="100" w:right="100"/>
-            </w:pPr>
-            <w:r>
-              <w:rPr>
-                <w:rFonts w:ascii="Arial" w:hAnsi="Arial" w:eastAsia="Arial" w:cs="Arial"/>
-                <w:i w:val="false"/>
-                <w:b w:val="false"/>
-                <w:u w:val="none"/>
-                <w:sz w:val="22"/>
-                <w:szCs w:val="22"/>
-                <w:color w:val="000000"/>
-              </w:rPr>
-              <w:t xml:space="preserve"/>
+              <w:t xml:space="preserve">10 (13%)</w:t>
             </w:r>
           </w:p>
         </w:tc>
@@ -1113,7 +1113,7 @@
                 <w:szCs w:val="22"/>
                 <w:color w:val="000000"/>
               </w:rPr>
-              <w:t xml:space="preserve">MUD</w:t>
+              <w:t xml:space="preserve">Months</w:t>
             </w:r>
           </w:p>
         </w:tc>
@@ -1157,7 +1157,7 @@
                 <w:szCs w:val="22"/>
                 <w:color w:val="000000"/>
               </w:rPr>
-              <w:t xml:space="preserve">69 (90%)</w:t>
+              <w:t xml:space="preserve">13 (17%)</w:t>
             </w:r>
           </w:p>
         </w:tc>
@@ -1207,7 +1207,7 @@
                 <w:szCs w:val="22"/>
                 <w:color w:val="000000"/>
               </w:rPr>
-              <w:t xml:space="preserve">Recreational</w:t>
+              <w:t xml:space="preserve">Weeks</w:t>
             </w:r>
           </w:p>
         </w:tc>
@@ -1251,101 +1251,7 @@
                 <w:szCs w:val="22"/>
                 <w:color w:val="000000"/>
               </w:rPr>
-              <w:t xml:space="preserve">8 (10%)</w:t>
-            </w:r>
-          </w:p>
-        </w:tc>
-      </w:tr>
-      <w:tr>
-        <w:trPr>
-          <w:trHeight w:val="614" w:hRule="auto"/>
-        </w:trPr>
-        body13
-        <w:tc>
-          <w:tcPr>
-            <w:tcBorders>
-              <w:bottom w:val="none" w:sz="0" w:space="0" w:color="000000"/>
-              <w:top w:val="none" w:sz="0" w:space="0" w:color="000000"/>
-              <w:left w:val="none" w:sz="0" w:space="0" w:color="000000"/>
-              <w:right w:val="none" w:sz="0" w:space="0" w:color="000000"/>
-            </w:tcBorders>
-            <w:shd w:val="clear" w:color="auto" w:fill="FFFFFF"/>
-            <w:tcMar>
-              <w:top w:w="0" w:type="dxa"/>
-              <w:bottom w:w="0" w:type="dxa"/>
-              <w:left w:w="0" w:type="dxa"/>
-              <w:right w:w="0" w:type="dxa"/>
-            </w:tcMar>
-            <w:vAlign w:val="top"/>
-          </w:tcPr>
-          <w:p>
-            <w:pPr>
-              <w:pStyle w:val="Normal"/>
-              <w:jc w:val="left"/>
-              <w:pBdr>
-                <w:bottom w:val="none" w:sz="0" w:space="0" w:color="000000"/>
-                <w:top w:val="none" w:sz="0" w:space="0" w:color="000000"/>
-                <w:left w:val="none" w:sz="0" w:space="0" w:color="000000"/>
-                <w:right w:val="none" w:sz="0" w:space="0" w:color="000000"/>
-              </w:pBdr>
-              <w:spacing w:after="100" w:before="100" w:line="240"/>
-              <w:ind w:firstLine="0" w:left="100" w:right="100"/>
-            </w:pPr>
-            <w:r>
-              <w:rPr>
-                <w:rFonts w:ascii="Arial" w:hAnsi="Arial" w:eastAsia="Arial" w:cs="Arial"/>
-                <w:i w:val="false"/>
-                <w:b w:val="true"/>
-                <w:u w:val="none"/>
-                <w:sz w:val="22"/>
-                <w:szCs w:val="22"/>
-                <w:color w:val="000000"/>
-              </w:rPr>
-              <w:t xml:space="preserve">Last time using</w:t>
-            </w:r>
-          </w:p>
-        </w:tc>
-        <w:tc>
-          <w:tcPr>
-            <w:tcBorders>
-              <w:bottom w:val="none" w:sz="0" w:space="0" w:color="000000"/>
-              <w:top w:val="none" w:sz="0" w:space="0" w:color="000000"/>
-              <w:left w:val="none" w:sz="0" w:space="0" w:color="000000"/>
-              <w:right w:val="none" w:sz="0" w:space="0" w:color="000000"/>
-            </w:tcBorders>
-            <w:shd w:val="clear" w:color="auto" w:fill="FFFFFF"/>
-            <w:tcMar>
-              <w:top w:w="0" w:type="dxa"/>
-              <w:bottom w:w="0" w:type="dxa"/>
-              <w:left w:w="0" w:type="dxa"/>
-              <w:right w:w="0" w:type="dxa"/>
-            </w:tcMar>
-            <w:vAlign w:val="top"/>
-          </w:tcPr>
-          <w:p>
-            <w:pPr>
-              <w:pStyle w:val="Normal"/>
-              <w:jc w:val="center"/>
-              <w:pBdr>
-                <w:bottom w:val="none" w:sz="0" w:space="0" w:color="000000"/>
-                <w:top w:val="none" w:sz="0" w:space="0" w:color="000000"/>
-                <w:left w:val="none" w:sz="0" w:space="0" w:color="000000"/>
-                <w:right w:val="none" w:sz="0" w:space="0" w:color="000000"/>
-              </w:pBdr>
-              <w:spacing w:after="100" w:before="100" w:line="240"/>
-              <w:ind w:firstLine="0" w:left="100" w:right="100"/>
-            </w:pPr>
-            <w:r>
-              <w:rPr>
-                <w:rFonts w:ascii="Arial" w:hAnsi="Arial" w:eastAsia="Arial" w:cs="Arial"/>
-                <w:i w:val="false"/>
-                <w:b w:val="false"/>
-                <w:u w:val="none"/>
-                <w:sz w:val="22"/>
-                <w:szCs w:val="22"/>
-                <w:color w:val="000000"/>
-              </w:rPr>
-              <w:t xml:space="preserve"/>
+              <w:t xml:space="preserve">33 (43%)</w:t>
             </w:r>
           </w:p>
         </w:tc>
@@ -1354,6 +1260,100 @@
         <w:trPr>
           <w:trHeight w:val="617" w:hRule="auto"/>
         </w:trPr>
+        body13
+        <w:tc>
+          <w:tcPr>
+            <w:tcBorders>
+              <w:bottom w:val="none" w:sz="0" w:space="0" w:color="000000"/>
+              <w:top w:val="none" w:sz="0" w:space="0" w:color="000000"/>
+              <w:left w:val="none" w:sz="0" w:space="0" w:color="000000"/>
+              <w:right w:val="none" w:sz="0" w:space="0" w:color="000000"/>
+            </w:tcBorders>
+            <w:shd w:val="clear" w:color="auto" w:fill="FFFFFF"/>
+            <w:tcMar>
+              <w:top w:w="0" w:type="dxa"/>
+              <w:bottom w:w="0" w:type="dxa"/>
+              <w:left w:w="0" w:type="dxa"/>
+              <w:right w:w="0" w:type="dxa"/>
+            </w:tcMar>
+            <w:vAlign w:val="top"/>
+          </w:tcPr>
+          <w:p>
+            <w:pPr>
+              <w:pStyle w:val="Normal"/>
+              <w:jc w:val="left"/>
+              <w:pBdr>
+                <w:bottom w:val="none" w:sz="0" w:space="0" w:color="000000"/>
+                <w:top w:val="none" w:sz="0" w:space="0" w:color="000000"/>
+                <w:left w:val="none" w:sz="0" w:space="0" w:color="000000"/>
+                <w:right w:val="none" w:sz="0" w:space="0" w:color="000000"/>
+              </w:pBdr>
+              <w:spacing w:after="100" w:before="100" w:line="240"/>
+              <w:ind w:firstLine="0" w:left="300" w:right="100"/>
+            </w:pPr>
+            <w:r>
+              <w:rPr>
+                <w:rFonts w:ascii="Arial" w:hAnsi="Arial" w:eastAsia="Arial" w:cs="Arial"/>
+                <w:i w:val="false"/>
+                <w:b w:val="false"/>
+                <w:u w:val="none"/>
+                <w:sz w:val="22"/>
+                <w:szCs w:val="22"/>
+                <w:color w:val="000000"/>
+              </w:rPr>
+              <w:t xml:space="preserve">Days</w:t>
+            </w:r>
+          </w:p>
+        </w:tc>
+        <w:tc>
+          <w:tcPr>
+            <w:tcBorders>
+              <w:bottom w:val="none" w:sz="0" w:space="0" w:color="000000"/>
+              <w:top w:val="none" w:sz="0" w:space="0" w:color="000000"/>
+              <w:left w:val="none" w:sz="0" w:space="0" w:color="000000"/>
+              <w:right w:val="none" w:sz="0" w:space="0" w:color="000000"/>
+            </w:tcBorders>
+            <w:shd w:val="clear" w:color="auto" w:fill="FFFFFF"/>
+            <w:tcMar>
+              <w:top w:w="0" w:type="dxa"/>
+              <w:bottom w:w="0" w:type="dxa"/>
+              <w:left w:w="0" w:type="dxa"/>
+              <w:right w:w="0" w:type="dxa"/>
+            </w:tcMar>
+            <w:vAlign w:val="top"/>
+          </w:tcPr>
+          <w:p>
+            <w:pPr>
+              <w:pStyle w:val="Normal"/>
+              <w:jc w:val="center"/>
+              <w:pBdr>
+                <w:bottom w:val="none" w:sz="0" w:space="0" w:color="000000"/>
+                <w:top w:val="none" w:sz="0" w:space="0" w:color="000000"/>
+                <w:left w:val="none" w:sz="0" w:space="0" w:color="000000"/>
+                <w:right w:val="none" w:sz="0" w:space="0" w:color="000000"/>
+              </w:pBdr>
+              <w:spacing w:after="100" w:before="100" w:line="240"/>
+              <w:ind w:firstLine="0" w:left="100" w:right="100"/>
+            </w:pPr>
+            <w:r>
+              <w:rPr>
+                <w:rFonts w:ascii="Arial" w:hAnsi="Arial" w:eastAsia="Arial" w:cs="Arial"/>
+                <w:i w:val="false"/>
+                <w:b w:val="false"/>
+                <w:u w:val="none"/>
+                <w:sz w:val="22"/>
+                <w:szCs w:val="22"/>
+                <w:color w:val="000000"/>
+              </w:rPr>
+              <w:t xml:space="preserve">21 (27%)</w:t>
+            </w:r>
+          </w:p>
+        </w:tc>
+      </w:tr>
+      <w:tr>
+        <w:trPr>
+          <w:trHeight w:val="574" w:hRule="auto"/>
+        </w:trPr>
         body14
         <w:tc>
           <w:tcPr>
@@ -1383,19 +1383,19 @@
                 <w:right w:val="none" w:sz="0" w:space="0" w:color="000000"/>
               </w:pBdr>
               <w:spacing w:after="100" w:before="100" w:line="240"/>
-              <w:ind w:firstLine="0" w:left="300" w:right="100"/>
-            </w:pPr>
-            <w:r>
-              <w:rPr>
-                <w:rFonts w:ascii="Arial" w:hAnsi="Arial" w:eastAsia="Arial" w:cs="Arial"/>
-                <w:i w:val="false"/>
-                <w:b w:val="false"/>
-                <w:u w:val="none"/>
-                <w:sz w:val="22"/>
-                <w:szCs w:val="22"/>
-                <w:color w:val="000000"/>
-              </w:rPr>
-              <w:t xml:space="preserve">Years</w:t>
+              <w:ind w:firstLine="0" w:left="100" w:right="100"/>
+            </w:pPr>
+            <w:r>
+              <w:rPr>
+                <w:rFonts w:ascii="Arial" w:hAnsi="Arial" w:eastAsia="Arial" w:cs="Arial"/>
+                <w:i w:val="false"/>
+                <w:b w:val="true"/>
+                <w:u w:val="none"/>
+                <w:sz w:val="22"/>
+                <w:szCs w:val="22"/>
+                <w:color w:val="000000"/>
+              </w:rPr>
+              <w:t xml:space="preserve">Mode of Use</w:t>
             </w:r>
           </w:p>
         </w:tc>
@@ -1439,7 +1439,7 @@
                 <w:szCs w:val="22"/>
                 <w:color w:val="000000"/>
               </w:rPr>
-              <w:t xml:space="preserve">10 (13%)</w:t>
+              <w:t xml:space="preserve"/>
             </w:r>
           </w:p>
         </w:tc>
@@ -1489,7 +1489,7 @@
                 <w:szCs w:val="22"/>
                 <w:color w:val="000000"/>
               </w:rPr>
-              <w:t xml:space="preserve">Months</w:t>
+              <w:t xml:space="preserve">Snorting</w:t>
             </w:r>
           </w:p>
         </w:tc>
@@ -1533,7 +1533,7 @@
                 <w:szCs w:val="22"/>
                 <w:color w:val="000000"/>
               </w:rPr>
-              <w:t xml:space="preserve">13 (17%)</w:t>
+              <w:t xml:space="preserve">1 (1.3%)</w:t>
             </w:r>
           </w:p>
         </w:tc>
@@ -1583,7 +1583,7 @@
                 <w:szCs w:val="22"/>
                 <w:color w:val="000000"/>
               </w:rPr>
-              <w:t xml:space="preserve">Weeks</w:t>
+              <w:t xml:space="preserve">Oral</w:t>
             </w:r>
           </w:p>
         </w:tc>
@@ -1627,7 +1627,7 @@
                 <w:szCs w:val="22"/>
                 <w:color w:val="000000"/>
               </w:rPr>
-              <w:t xml:space="preserve">33 (43%)</w:t>
+              <w:t xml:space="preserve">5 (6.5%)</w:t>
             </w:r>
           </w:p>
         </w:tc>
@@ -1677,7 +1677,7 @@
                 <w:szCs w:val="22"/>
                 <w:color w:val="000000"/>
               </w:rPr>
-              <w:t xml:space="preserve">Days</w:t>
+              <w:t xml:space="preserve">Smoking</w:t>
             </w:r>
           </w:p>
         </w:tc>
@@ -1721,7 +1721,7 @@
                 <w:szCs w:val="22"/>
                 <w:color w:val="000000"/>
               </w:rPr>
-              <w:t xml:space="preserve">21 (27%)</w:t>
+              <w:t xml:space="preserve">13 (17%)</w:t>
             </w:r>
           </w:p>
         </w:tc>
@@ -1759,70 +1759,70 @@
                 <w:right w:val="none" w:sz="0" w:space="0" w:color="000000"/>
               </w:pBdr>
               <w:spacing w:after="100" w:before="100" w:line="240"/>
+              <w:ind w:firstLine="0" w:left="300" w:right="100"/>
+            </w:pPr>
+            <w:r>
+              <w:rPr>
+                <w:rFonts w:ascii="Arial" w:hAnsi="Arial" w:eastAsia="Arial" w:cs="Arial"/>
+                <w:i w:val="false"/>
+                <w:b w:val="false"/>
+                <w:u w:val="none"/>
+                <w:sz w:val="22"/>
+                <w:szCs w:val="22"/>
+                <w:color w:val="000000"/>
+              </w:rPr>
+              <w:t xml:space="preserve">Injection</w:t>
+            </w:r>
+          </w:p>
+        </w:tc>
+        <w:tc>
+          <w:tcPr>
+            <w:tcBorders>
+              <w:bottom w:val="none" w:sz="0" w:space="0" w:color="000000"/>
+              <w:top w:val="none" w:sz="0" w:space="0" w:color="000000"/>
+              <w:left w:val="none" w:sz="0" w:space="0" w:color="000000"/>
+              <w:right w:val="none" w:sz="0" w:space="0" w:color="000000"/>
+            </w:tcBorders>
+            <w:shd w:val="clear" w:color="auto" w:fill="FFFFFF"/>
+            <w:tcMar>
+              <w:top w:w="0" w:type="dxa"/>
+              <w:bottom w:w="0" w:type="dxa"/>
+              <w:left w:w="0" w:type="dxa"/>
+              <w:right w:w="0" w:type="dxa"/>
+            </w:tcMar>
+            <w:vAlign w:val="top"/>
+          </w:tcPr>
+          <w:p>
+            <w:pPr>
+              <w:pStyle w:val="Normal"/>
+              <w:jc w:val="center"/>
+              <w:pBdr>
+                <w:bottom w:val="none" w:sz="0" w:space="0" w:color="000000"/>
+                <w:top w:val="none" w:sz="0" w:space="0" w:color="000000"/>
+                <w:left w:val="none" w:sz="0" w:space="0" w:color="000000"/>
+                <w:right w:val="none" w:sz="0" w:space="0" w:color="000000"/>
+              </w:pBdr>
+              <w:spacing w:after="100" w:before="100" w:line="240"/>
               <w:ind w:firstLine="0" w:left="100" w:right="100"/>
             </w:pPr>
             <w:r>
               <w:rPr>
                 <w:rFonts w:ascii="Arial" w:hAnsi="Arial" w:eastAsia="Arial" w:cs="Arial"/>
                 <w:i w:val="false"/>
-                <w:b w:val="true"/>
-                <w:u w:val="none"/>
-                <w:sz w:val="22"/>
-                <w:szCs w:val="22"/>
-                <w:color w:val="000000"/>
-              </w:rPr>
-              <w:t xml:space="preserve">Age of first use</w:t>
-            </w:r>
-          </w:p>
-        </w:tc>
-        <w:tc>
-          <w:tcPr>
-            <w:tcBorders>
-              <w:bottom w:val="none" w:sz="0" w:space="0" w:color="000000"/>
-              <w:top w:val="none" w:sz="0" w:space="0" w:color="000000"/>
-              <w:left w:val="none" w:sz="0" w:space="0" w:color="000000"/>
-              <w:right w:val="none" w:sz="0" w:space="0" w:color="000000"/>
-            </w:tcBorders>
-            <w:shd w:val="clear" w:color="auto" w:fill="FFFFFF"/>
-            <w:tcMar>
-              <w:top w:w="0" w:type="dxa"/>
-              <w:bottom w:w="0" w:type="dxa"/>
-              <w:left w:w="0" w:type="dxa"/>
-              <w:right w:w="0" w:type="dxa"/>
-            </w:tcMar>
-            <w:vAlign w:val="top"/>
-          </w:tcPr>
-          <w:p>
-            <w:pPr>
-              <w:pStyle w:val="Normal"/>
-              <w:jc w:val="center"/>
-              <w:pBdr>
-                <w:bottom w:val="none" w:sz="0" w:space="0" w:color="000000"/>
-                <w:top w:val="none" w:sz="0" w:space="0" w:color="000000"/>
-                <w:left w:val="none" w:sz="0" w:space="0" w:color="000000"/>
-                <w:right w:val="none" w:sz="0" w:space="0" w:color="000000"/>
-              </w:pBdr>
-              <w:spacing w:after="100" w:before="100" w:line="240"/>
-              <w:ind w:firstLine="0" w:left="100" w:right="100"/>
-            </w:pPr>
-            <w:r>
-              <w:rPr>
-                <w:rFonts w:ascii="Arial" w:hAnsi="Arial" w:eastAsia="Arial" w:cs="Arial"/>
-                <w:i w:val="false"/>
-                <w:b w:val="false"/>
-                <w:u w:val="none"/>
-                <w:sz w:val="22"/>
-                <w:szCs w:val="22"/>
-                <w:color w:val="000000"/>
-              </w:rPr>
-              <w:t xml:space="preserve">23.3 (5.2) [15.0-42.0]</w:t>
+                <w:b w:val="false"/>
+                <w:u w:val="none"/>
+                <w:sz w:val="22"/>
+                <w:szCs w:val="22"/>
+                <w:color w:val="000000"/>
+              </w:rPr>
+              <w:t xml:space="preserve">58 (75%)</w:t>
             </w:r>
           </w:p>
         </w:tc>
       </w:tr>
       <w:tr>
         <w:trPr>
-          <w:trHeight w:val="573" w:hRule="auto"/>
+          <w:trHeight w:val="617" w:hRule="auto"/>
         </w:trPr>
         body19
         <w:tc>
@@ -1865,7 +1865,7 @@
                 <w:szCs w:val="22"/>
                 <w:color w:val="000000"/>
               </w:rPr>
-              <w:t xml:space="preserve">Mode of use</w:t>
+              <w:t xml:space="preserve">Other Illicit Drug Use</w:t>
             </w:r>
           </w:p>
         </w:tc>
@@ -1909,7 +1909,7 @@
                 <w:szCs w:val="22"/>
                 <w:color w:val="000000"/>
               </w:rPr>
-              <w:t xml:space="preserve"/>
+              <w:t xml:space="preserve">73 (95%)</w:t>
             </w:r>
           </w:p>
         </w:tc>
@@ -1947,19 +1947,19 @@
                 <w:right w:val="none" w:sz="0" w:space="0" w:color="000000"/>
               </w:pBdr>
               <w:spacing w:after="100" w:before="100" w:line="240"/>
-              <w:ind w:firstLine="0" w:left="300" w:right="100"/>
-            </w:pPr>
-            <w:r>
-              <w:rPr>
-                <w:rFonts w:ascii="Arial" w:hAnsi="Arial" w:eastAsia="Arial" w:cs="Arial"/>
-                <w:i w:val="false"/>
-                <w:b w:val="false"/>
-                <w:u w:val="none"/>
-                <w:sz w:val="22"/>
-                <w:szCs w:val="22"/>
-                <w:color w:val="000000"/>
-              </w:rPr>
-              <w:t xml:space="preserve">Snorting</w:t>
+              <w:ind w:firstLine="0" w:left="100" w:right="100"/>
+            </w:pPr>
+            <w:r>
+              <w:rPr>
+                <w:rFonts w:ascii="Arial" w:hAnsi="Arial" w:eastAsia="Arial" w:cs="Arial"/>
+                <w:i w:val="false"/>
+                <w:b w:val="true"/>
+                <w:u w:val="none"/>
+                <w:sz w:val="22"/>
+                <w:szCs w:val="22"/>
+                <w:color w:val="000000"/>
+              </w:rPr>
+              <w:t xml:space="preserve">Substance Dependence Severity</w:t>
             </w:r>
           </w:p>
         </w:tc>
@@ -2003,7 +2003,7 @@
                 <w:szCs w:val="22"/>
                 <w:color w:val="000000"/>
               </w:rPr>
-              <w:t xml:space="preserve">1 (1.3%)</w:t>
+              <w:t xml:space="preserve"/>
             </w:r>
           </w:p>
         </w:tc>
@@ -2053,7 +2053,7 @@
                 <w:szCs w:val="22"/>
                 <w:color w:val="000000"/>
               </w:rPr>
-              <w:t xml:space="preserve">Oral</w:t>
+              <w:t xml:space="preserve">MUD</w:t>
             </w:r>
           </w:p>
         </w:tc>
@@ -2097,7 +2097,7 @@
                 <w:szCs w:val="22"/>
                 <w:color w:val="000000"/>
               </w:rPr>
-              <w:t xml:space="preserve">5 (6.5%)</w:t>
+              <w:t xml:space="preserve">69 (90%)</w:t>
             </w:r>
           </w:p>
         </w:tc>
@@ -2110,7 +2110,7 @@
         <w:tc>
           <w:tcPr>
             <w:tcBorders>
-              <w:bottom w:val="none" w:sz="0" w:space="0" w:color="000000"/>
+              <w:bottom w:val="single" w:sz="8" w:space="0" w:color="000000"/>
               <w:top w:val="none" w:sz="0" w:space="0" w:color="000000"/>
               <w:left w:val="none" w:sz="0" w:space="0" w:color="000000"/>
               <w:right w:val="none" w:sz="0" w:space="0" w:color="000000"/>
@@ -2147,14 +2147,14 @@
                 <w:szCs w:val="22"/>
                 <w:color w:val="000000"/>
               </w:rPr>
-              <w:t xml:space="preserve">Smoking</w:t>
-            </w:r>
-          </w:p>
-        </w:tc>
-        <w:tc>
-          <w:tcPr>
-            <w:tcBorders>
-              <w:bottom w:val="none" w:sz="0" w:space="0" w:color="000000"/>
+              <w:t xml:space="preserve">Recreational</w:t>
+            </w:r>
+          </w:p>
+        </w:tc>
+        <w:tc>
+          <w:tcPr>
+            <w:tcBorders>
+              <w:bottom w:val="single" w:sz="8" w:space="0" w:color="000000"/>
               <w:top w:val="none" w:sz="0" w:space="0" w:color="000000"/>
               <w:left w:val="none" w:sz="0" w:space="0" w:color="000000"/>
               <w:right w:val="none" w:sz="0" w:space="0" w:color="000000"/>
@@ -2191,101 +2191,7 @@
                 <w:szCs w:val="22"/>
                 <w:color w:val="000000"/>
               </w:rPr>
-              <w:t xml:space="preserve">13 (17%)</w:t>
-            </w:r>
-          </w:p>
-        </w:tc>
-      </w:tr>
-      <w:tr>
-        <w:trPr>
-          <w:trHeight w:val="617" w:hRule="auto"/>
-        </w:trPr>
-        body23
-        <w:tc>
-          <w:tcPr>
-            <w:tcBorders>
-              <w:bottom w:val="single" w:sz="8" w:space="0" w:color="000000"/>
-              <w:top w:val="none" w:sz="0" w:space="0" w:color="000000"/>
-              <w:left w:val="none" w:sz="0" w:space="0" w:color="000000"/>
-              <w:right w:val="none" w:sz="0" w:space="0" w:color="000000"/>
-            </w:tcBorders>
-            <w:shd w:val="clear" w:color="auto" w:fill="FFFFFF"/>
-            <w:tcMar>
-              <w:top w:w="0" w:type="dxa"/>
-              <w:bottom w:w="0" w:type="dxa"/>
-              <w:left w:w="0" w:type="dxa"/>
-              <w:right w:w="0" w:type="dxa"/>
-            </w:tcMar>
-            <w:vAlign w:val="top"/>
-          </w:tcPr>
-          <w:p>
-            <w:pPr>
-              <w:pStyle w:val="Normal"/>
-              <w:jc w:val="left"/>
-              <w:pBdr>
-                <w:bottom w:val="none" w:sz="0" w:space="0" w:color="000000"/>
-                <w:top w:val="none" w:sz="0" w:space="0" w:color="000000"/>
-                <w:left w:val="none" w:sz="0" w:space="0" w:color="000000"/>
-                <w:right w:val="none" w:sz="0" w:space="0" w:color="000000"/>
-              </w:pBdr>
-              <w:spacing w:after="100" w:before="100" w:line="240"/>
-              <w:ind w:firstLine="0" w:left="300" w:right="100"/>
-            </w:pPr>
-            <w:r>
-              <w:rPr>
-                <w:rFonts w:ascii="Arial" w:hAnsi="Arial" w:eastAsia="Arial" w:cs="Arial"/>
-                <w:i w:val="false"/>
-                <w:b w:val="false"/>
-                <w:u w:val="none"/>
-                <w:sz w:val="22"/>
-                <w:szCs w:val="22"/>
-                <w:color w:val="000000"/>
-              </w:rPr>
-              <w:t xml:space="preserve">Injection</w:t>
-            </w:r>
-          </w:p>
-        </w:tc>
-        <w:tc>
-          <w:tcPr>
-            <w:tcBorders>
-              <w:bottom w:val="single" w:sz="8" w:space="0" w:color="000000"/>
-              <w:top w:val="none" w:sz="0" w:space="0" w:color="000000"/>
-              <w:left w:val="none" w:sz="0" w:space="0" w:color="000000"/>
-              <w:right w:val="none" w:sz="0" w:space="0" w:color="000000"/>
-            </w:tcBorders>
-            <w:shd w:val="clear" w:color="auto" w:fill="FFFFFF"/>
-            <w:tcMar>
-              <w:top w:w="0" w:type="dxa"/>
-              <w:bottom w:w="0" w:type="dxa"/>
-              <w:left w:w="0" w:type="dxa"/>
-              <w:right w:w="0" w:type="dxa"/>
-            </w:tcMar>
-            <w:vAlign w:val="top"/>
-          </w:tcPr>
-          <w:p>
-            <w:pPr>
-              <w:pStyle w:val="Normal"/>
-              <w:jc w:val="center"/>
-              <w:pBdr>
-                <w:bottom w:val="none" w:sz="0" w:space="0" w:color="000000"/>
-                <w:top w:val="none" w:sz="0" w:space="0" w:color="000000"/>
-                <w:left w:val="none" w:sz="0" w:space="0" w:color="000000"/>
-                <w:right w:val="none" w:sz="0" w:space="0" w:color="000000"/>
-              </w:pBdr>
-              <w:spacing w:after="100" w:before="100" w:line="240"/>
-              <w:ind w:firstLine="0" w:left="100" w:right="100"/>
-            </w:pPr>
-            <w:r>
-              <w:rPr>
-                <w:rFonts w:ascii="Arial" w:hAnsi="Arial" w:eastAsia="Arial" w:cs="Arial"/>
-                <w:i w:val="false"/>
-                <w:b w:val="false"/>
-                <w:u w:val="none"/>
-                <w:sz w:val="22"/>
-                <w:szCs w:val="22"/>
-                <w:color w:val="000000"/>
-              </w:rPr>
-              <w:t xml:space="preserve">58 (75%)</w:t>
+              <w:t xml:space="preserve">8 (10%)</w:t>
             </w:r>
           </w:p>
         </w:tc>
@@ -2349,7 +2255,7 @@
                 <w:szCs w:val="22"/>
                 <w:color w:val="000000"/>
               </w:rPr>
-              <w:t xml:space="preserve">n (%); Mean (SD) [Minimum-Maximum]</w:t>
+              <w:t xml:space="preserve">Mean (SD) [Minimum-Maximum]; n (%)</w:t>
             </w:r>
           </w:p>
         </w:tc>

</xml_diff>